<commit_message>
tiled nodos y intento cegui
</commit_message>
<xml_diff>
--- a/Documentos/PD/EVALUACIÓN DE AFTER EFFECTS.docx
+++ b/Documentos/PD/EVALUACIÓN DE AFTER EFFECTS.docx
@@ -94,6 +94,7 @@
       <w:r>
         <w:rPr>
           <w:rFonts w:ascii="Calibri" w:eastAsia="Calibri" w:hAnsi="Calibri" w:cs="Calibri"/>
+          <w:highlight w:val="yellow"/>
         </w:rPr>
         <w:t xml:space="preserve">Usar capas como mate de seguimiento. Hacer algún tipo de croma, aunque sea sintético, utilizando </w:t>
       </w:r>
@@ -102,6 +103,7 @@
       <w:r>
         <w:rPr>
           <w:rFonts w:ascii="Calibri" w:eastAsia="Calibri" w:hAnsi="Calibri" w:cs="Calibri"/>
+          <w:highlight w:val="yellow"/>
         </w:rPr>
         <w:t>Keylight</w:t>
       </w:r>
@@ -110,8 +112,15 @@
       <w:r>
         <w:rPr>
           <w:rFonts w:ascii="Calibri" w:eastAsia="Calibri" w:hAnsi="Calibri" w:cs="Calibri"/>
-        </w:rPr>
-        <w:t xml:space="preserve"> por ejemplo. </w:t>
+          <w:highlight w:val="yellow"/>
+        </w:rPr>
+        <w:t xml:space="preserve"> por ejemplo.</w:t>
+      </w:r>
+      <w:r>
+        <w:rPr>
+          <w:rFonts w:ascii="Calibri" w:eastAsia="Calibri" w:hAnsi="Calibri" w:cs="Calibri"/>
+        </w:rPr>
+        <w:t xml:space="preserve"> </w:t>
       </w:r>
       <w:r>
         <w:rPr>
@@ -149,13 +158,7 @@
         <w:rPr>
           <w:rFonts w:ascii="Calibri" w:eastAsia="Calibri" w:hAnsi="Calibri" w:cs="Calibri"/>
         </w:rPr>
-        <w:t xml:space="preserve"> para cualquier acción (cambio de color de una zona en concreto, desenfoque selectivo, obtención de </w:t>
-      </w:r>
-      <w:r>
-        <w:rPr>
-          <w:rFonts w:ascii="Calibri" w:eastAsia="Calibri" w:hAnsi="Calibri" w:cs="Calibri"/>
-        </w:rPr>
-        <w:t xml:space="preserve">un mate, ...). </w:t>
+        <w:t xml:space="preserve"> para cualquier acción (cambio de color de una zona en concreto, desenfoque selectivo, obtención de un mate, ...). </w:t>
       </w:r>
       <w:r>
         <w:rPr>
@@ -220,14 +223,7 @@
           <w:rFonts w:ascii="Calibri" w:eastAsia="Calibri" w:hAnsi="Calibri" w:cs="Calibri"/>
           <w:shd w:val="clear" w:color="auto" w:fill="FFFF00"/>
         </w:rPr>
-        <w:t xml:space="preserve">y otros menos, todo dependerá </w:t>
-      </w:r>
-      <w:r>
-        <w:rPr>
-          <w:rFonts w:ascii="Calibri" w:eastAsia="Calibri" w:hAnsi="Calibri" w:cs="Calibri"/>
-          <w:shd w:val="clear" w:color="auto" w:fill="FFFF00"/>
-        </w:rPr>
-        <w:t>de vuestra escena, pero</w:t>
+        <w:t>y otros menos, todo dependerá de vuestra escena, pero</w:t>
       </w:r>
       <w:r>
         <w:rPr>
@@ -306,21 +302,12 @@
         </w:rPr>
         <w:t>Jugar con los ajustes preestable</w:t>
       </w:r>
-      <w:bookmarkStart w:id="0" w:name="_GoBack"/>
-      <w:bookmarkEnd w:id="0"/>
       <w:r>
         <w:rPr>
           <w:rFonts w:ascii="Calibri" w:eastAsia="Calibri" w:hAnsi="Calibri" w:cs="Calibri"/>
           <w:highlight w:val="yellow"/>
         </w:rPr>
-        <w:t>cidos y el texto. Modificarlos de forma que se vea una</w:t>
-      </w:r>
-      <w:r>
-        <w:rPr>
-          <w:rFonts w:ascii="Calibri" w:eastAsia="Calibri" w:hAnsi="Calibri" w:cs="Calibri"/>
-          <w:highlight w:val="yellow"/>
-        </w:rPr>
-        <w:t xml:space="preserve"> edición personalizada</w:t>
+        <w:t>cidos y el texto. Modificarlos de forma que se vea una edición personalizada</w:t>
       </w:r>
       <w:r>
         <w:rPr>
@@ -400,13 +387,7 @@
         <w:rPr>
           <w:rFonts w:ascii="Calibri" w:eastAsia="Calibri" w:hAnsi="Calibri" w:cs="Calibri"/>
         </w:rPr>
-        <w:t>(optativo) Crea</w:t>
-      </w:r>
-      <w:r>
-        <w:rPr>
-          <w:rFonts w:ascii="Calibri" w:eastAsia="Calibri" w:hAnsi="Calibri" w:cs="Calibri"/>
-        </w:rPr>
-        <w:t xml:space="preserve">r alguna cámara y haced movimientos con ella sobre la escena jugando con sus parámetros en el tiempo con fotogramas clave (profundidad de campo, zoom, etc.). </w:t>
+        <w:t xml:space="preserve">(optativo) Crear alguna cámara y haced movimientos con ella sobre la escena jugando con sus parámetros en el tiempo con fotogramas clave (profundidad de campo, zoom, etc.). </w:t>
       </w:r>
       <w:r>
         <w:rPr>
@@ -430,13 +411,7 @@
         <w:rPr>
           <w:rFonts w:ascii="Calibri" w:eastAsia="Calibri" w:hAnsi="Calibri" w:cs="Calibri"/>
         </w:rPr>
-        <w:t>(optativo) Si añadís algún elemento 3D no dejéis de introducir en la escena luces de diversos ti</w:t>
-      </w:r>
-      <w:r>
-        <w:rPr>
-          <w:rFonts w:ascii="Calibri" w:eastAsia="Calibri" w:hAnsi="Calibri" w:cs="Calibri"/>
-        </w:rPr>
-        <w:t>pos y jugad también con</w:t>
+        <w:t>(optativo) Si añadís algún elemento 3D no dejéis de introducir en la escena luces de diversos tipos y jugad también con</w:t>
       </w:r>
       <w:r>
         <w:rPr>
@@ -539,6 +514,8 @@
         <w:lastRenderedPageBreak/>
         <w:t xml:space="preserve">Cambio de velocidad en los vídeos... intentar meter algún tramo (marcha atrás, más lento... más rápido). </w:t>
       </w:r>
+      <w:bookmarkStart w:id="0" w:name="_GoBack"/>
+      <w:bookmarkEnd w:id="0"/>
       <w:r>
         <w:rPr>
           <w:rFonts w:ascii="MS Mincho" w:eastAsia="MS Mincho" w:hAnsi="MS Mincho" w:cs="MS Mincho"/>
@@ -628,13 +605,7 @@
         <w:rPr>
           <w:rFonts w:ascii="Calibri" w:eastAsia="Calibri" w:hAnsi="Calibri" w:cs="Calibri"/>
         </w:rPr>
-        <w:t>–  Puede servir para luego contar</w:t>
-      </w:r>
-      <w:r>
-        <w:rPr>
-          <w:rFonts w:ascii="Calibri" w:eastAsia="Calibri" w:hAnsi="Calibri" w:cs="Calibri"/>
-        </w:rPr>
-        <w:t xml:space="preserve"> bien las horas. </w:t>
+        <w:t xml:space="preserve">–  Puede servir para luego contar bien las horas. </w:t>
       </w:r>
       <w:r>
         <w:rPr>

</xml_diff>